<commit_message>
region type, pressure loss, report correction
</commit_message>
<xml_diff>
--- a/storage/s2-3.docx
+++ b/storage/s2-3.docx
@@ -176,7 +176,7 @@
                 <w:b w:val="1"/>
                 <w:bCs w:val="1"/>
               </w:rPr>
-              <w:t xml:space="preserve">11/14/2019, 12:15 PM</w:t>
+              <w:t xml:space="preserve">11/25/2019, 10:22 AM</w:t>
             </w:r>
           </w:p>
         </w:tc>
@@ -247,7 +247,7 @@
                 <w:b w:val="1"/>
                 <w:bCs w:val="1"/>
               </w:rPr>
-              <w:t xml:space="preserve">TAC S2 D4</w:t>
+              <w:t xml:space="preserve">TAC S2 C3</w:t>
             </w:r>
           </w:p>
         </w:tc>
@@ -410,7 +410,7 @@
                 <w:b w:val="1"/>
                 <w:bCs w:val="1"/>
               </w:rPr>
-              <w:t xml:space="preserve">305</w:t>
+              <w:t xml:space="preserve">114</w:t>
             </w:r>
           </w:p>
         </w:tc>
@@ -553,7 +553,7 @@
             <w:pPr/>
             <w:r>
               <w:rPr/>
-              <w:t xml:space="preserve">184</w:t>
+              <w:t xml:space="preserve">68.8</w:t>
             </w:r>
           </w:p>
         </w:tc>
@@ -757,7 +757,7 @@
             <w:pPr/>
             <w:r>
               <w:rPr/>
-              <w:t xml:space="preserve">4.8</w:t>
+              <w:t xml:space="preserve">1.2</w:t>
             </w:r>
           </w:p>
         </w:tc>
@@ -808,7 +808,7 @@
             <w:pPr/>
             <w:r>
               <w:rPr/>
-              <w:t xml:space="preserve">150</w:t>
+              <w:t xml:space="preserve">125</w:t>
             </w:r>
           </w:p>
         </w:tc>
@@ -1155,7 +1155,7 @@
             <w:pPr/>
             <w:r>
               <w:rPr/>
-              <w:t xml:space="preserve">305</w:t>
+              <w:t xml:space="preserve">114</w:t>
             </w:r>
           </w:p>
         </w:tc>
@@ -1257,7 +1257,7 @@
             <w:pPr/>
             <w:r>
               <w:rPr/>
-              <w:t xml:space="preserve">37</w:t>
+              <w:t xml:space="preserve">37.1</w:t>
             </w:r>
           </w:p>
         </w:tc>
@@ -1410,7 +1410,7 @@
             <w:pPr/>
             <w:r>
               <w:rPr/>
-              <w:t xml:space="preserve">6.6</w:t>
+              <w:t xml:space="preserve">2.2</w:t>
             </w:r>
           </w:p>
         </w:tc>
@@ -1461,7 +1461,7 @@
             <w:pPr/>
             <w:r>
               <w:rPr/>
-              <w:t xml:space="preserve">200</w:t>
+              <w:t xml:space="preserve">150</w:t>
             </w:r>
           </w:p>
         </w:tc>
@@ -1859,7 +1859,7 @@
             <w:pPr/>
             <w:r>
               <w:rPr/>
-              <w:t xml:space="preserve">1041.9</w:t>
+              <w:t xml:space="preserve">400.5</w:t>
             </w:r>
           </w:p>
         </w:tc>
@@ -2012,7 +2012,7 @@
             <w:pPr/>
             <w:r>
               <w:rPr/>
-              <w:t xml:space="preserve">80</w:t>
+              <w:t xml:space="preserve">65</w:t>
             </w:r>
           </w:p>
         </w:tc>
@@ -2308,7 +2308,7 @@
             <w:pPr/>
             <w:r>
               <w:rPr/>
-              <w:t xml:space="preserve">9.1</w:t>
+              <w:t xml:space="preserve">7.6</w:t>
             </w:r>
           </w:p>
         </w:tc>
@@ -2359,7 +2359,7 @@
             <w:pPr/>
             <w:r>
               <w:rPr/>
-              <w:t xml:space="preserve">3( 8 )</w:t>
+              <w:t xml:space="preserve">2.2( 6 )</w:t>
             </w:r>
           </w:p>
         </w:tc>
@@ -2604,7 +2604,7 @@
             <w:pPr/>
             <w:r>
               <w:rPr/>
-              <w:t xml:space="preserve">4160</w:t>
+              <w:t xml:space="preserve">3140</w:t>
             </w:r>
           </w:p>
         </w:tc>
@@ -2655,7 +2655,7 @@
             <w:pPr/>
             <w:r>
               <w:rPr/>
-              <w:t xml:space="preserve">2400</w:t>
+              <w:t xml:space="preserve">2140</w:t>
             </w:r>
           </w:p>
         </w:tc>
@@ -2706,7 +2706,7 @@
             <w:pPr/>
             <w:r>
               <w:rPr/>
-              <w:t xml:space="preserve">2900</w:t>
+              <w:t xml:space="preserve">2750</w:t>
             </w:r>
           </w:p>
         </w:tc>
@@ -2757,7 +2757,7 @@
             <w:pPr/>
             <w:r>
               <w:rPr/>
-              <w:t xml:space="preserve">10.8</w:t>
+              <w:t xml:space="preserve">6.8</w:t>
             </w:r>
           </w:p>
         </w:tc>
@@ -2808,7 +2808,7 @@
             <w:pPr/>
             <w:r>
               <w:rPr/>
-              <w:t xml:space="preserve">10.4</w:t>
+              <w:t xml:space="preserve">6.4</w:t>
             </w:r>
           </w:p>
         </w:tc>
@@ -2859,7 +2859,7 @@
             <w:pPr/>
             <w:r>
               <w:rPr/>
-              <w:t xml:space="preserve">15.4</w:t>
+              <w:t xml:space="preserve">9.4</w:t>
             </w:r>
           </w:p>
         </w:tc>
@@ -2910,7 +2910,7 @@
             <w:pPr/>
             <w:r>
               <w:rPr/>
-              <w:t xml:space="preserve">8.3</w:t>
+              <w:t xml:space="preserve">5.5</w:t>
             </w:r>
           </w:p>
         </w:tc>
@@ -2961,7 +2961,7 @@
             <w:pPr/>
             <w:r>
               <w:rPr/>
-              <w:t xml:space="preserve">3560</w:t>
+              <w:t xml:space="preserve">2560</w:t>
             </w:r>
           </w:p>
         </w:tc>

</xml_diff>